<commit_message>
revue de code joseph
</commit_message>
<xml_diff>
--- a/remise/analyse de code (équipier 1).docx
+++ b/remise/analyse de code (équipier 1).docx
@@ -4,29 +4,13 @@
   <w:body>
     <w:p>
       <w:pPr>
-        <w:rPr>
-          <w:lang w:val="fr-FR"/>
-        </w:rPr>
-      </w:pPr>
-    </w:p>
-    <w:p>
-      <w:pPr>
         <w:pStyle w:val="Titre"/>
-        <w:jc w:val="center"/>
         <w:rPr>
           <w:sz w:val="40"/>
           <w:szCs w:val="40"/>
           <w:lang w:val="fr-FR"/>
         </w:rPr>
       </w:pPr>
-      <w:r>
-        <w:rPr>
-          <w:sz w:val="40"/>
-          <w:szCs w:val="40"/>
-          <w:lang w:val="fr-FR"/>
-        </w:rPr>
-        <w:t>Analyse de la fonction compte.liste() </w:t>
-      </w:r>
     </w:p>
     <w:p>
       <w:pPr>
@@ -34,47 +18,68 @@
           <w:lang w:val="fr-FR"/>
         </w:rPr>
       </w:pPr>
-    </w:p>
-    <w:p>
-      <w:pPr>
+      <w:r>
         <w:rPr>
+          <w:b/>
+          <w:bCs/>
           <w:lang w:val="fr-FR"/>
         </w:rPr>
-      </w:pPr>
-      <w:r>
-        <w:rPr>
-          <w:lang w:val="fr-FR"/>
-        </w:rPr>
-        <w:t>Cette analyse est porter sur la fonction et route compte.liste()</w:t>
+        <w:t xml:space="preserve">Date : </w:t>
       </w:r>
       <w:r>
         <w:rPr>
           <w:lang w:val="fr-FR"/>
         </w:rPr>
-        <w:t>, par le coéquipier 2,</w:t>
+        <w:t>2025-12-14</w:t>
+      </w:r>
+    </w:p>
+    <w:p>
+      <w:pPr>
+        <w:rPr>
+          <w:lang w:val="fr-FR"/>
+        </w:rPr>
+      </w:pPr>
+      <w:r>
+        <w:rPr>
+          <w:b/>
+          <w:bCs/>
+          <w:lang w:val="fr-FR"/>
+        </w:rPr>
+        <w:t xml:space="preserve">Participant : </w:t>
       </w:r>
       <w:r>
         <w:rPr>
           <w:lang w:val="fr-FR"/>
         </w:rPr>
-        <w:t xml:space="preserve"> qui permet à un compte de type administrateur à afficher tous les autres comptes présents dans la base de données.</w:t>
+        <w:t>Eugenio junior (Auteur), Yao Joseph (Réviseur)</w:t>
+      </w:r>
+    </w:p>
+    <w:p>
+      <w:pPr>
+        <w:rPr>
+          <w:lang w:val="fr-FR"/>
+        </w:rPr>
+      </w:pPr>
+      <w:r>
+        <w:rPr>
+          <w:b/>
+          <w:bCs/>
+          <w:lang w:val="fr-FR"/>
+        </w:rPr>
+        <w:t xml:space="preserve">Contexte :  </w:t>
       </w:r>
       <w:r>
         <w:rPr>
           <w:lang w:val="fr-FR"/>
         </w:rPr>
-        <w:t xml:space="preserve"> Rend la page compte/liste.jinja.</w:t>
+        <w:t>Cette analyse est porter sur la fonction et route compte.liste(), par le coéquipier 2, qui permet à un compte de type administrateur à afficher tous les autres comptes présents dans la base de données. Rend la page compte/liste.jinja.</w:t>
       </w:r>
     </w:p>
     <w:p>
-      <w:pPr>
+      <w:r>
         <w:rPr>
-          <w:lang w:val="fr-FR"/>
+          <w:noProof/>
         </w:rPr>
-      </w:pPr>
-    </w:p>
-    <w:p>
-      <w:r>
         <w:drawing>
           <wp:inline distT="0" distB="0" distL="0" distR="0" wp14:anchorId="44CF9924" wp14:editId="33E3307F">
             <wp:extent cx="5972810" cy="1777365"/>
@@ -115,187 +120,129 @@
     <w:p/>
     <w:p>
       <w:r>
-        <w:t>STRUCTURE ET LISIBILITÉ :</w:t>
+        <w:rPr>
+          <w:b/>
+          <w:bCs/>
+        </w:rPr>
+        <w:t>RÉSUMER DES ANALYSES</w:t>
+      </w:r>
+      <w:r>
+        <w:t> :</w:t>
       </w:r>
     </w:p>
     <w:p>
+      <w:pPr>
+        <w:pStyle w:val="Paragraphedeliste"/>
+        <w:numPr>
+          <w:ilvl w:val="0"/>
+          <w:numId w:val="9"/>
+        </w:numPr>
+      </w:pPr>
       <w:r>
-        <w:t xml:space="preserve">Le code est court et ne possède pas de </w:t>
-      </w:r>
-      <w:r>
-        <w:t>grand</w:t>
-      </w:r>
-      <w:r>
-        <w:t>s</w:t>
-      </w:r>
-      <w:r>
-        <w:t xml:space="preserve"> arbre</w:t>
-      </w:r>
-      <w:r>
-        <w:t>s</w:t>
-      </w:r>
-      <w:r>
-        <w:t xml:space="preserve"> situationnel</w:t>
-      </w:r>
-      <w:r>
-        <w:t>s</w:t>
+        <w:t>Ligne 7 : Ajouter un return pour fermer la fonction et empêcher l’exécution du reste de la méthode</w:t>
       </w:r>
       <w:r>
         <w:t xml:space="preserve"> </w:t>
       </w:r>
+    </w:p>
+    <w:p>
+      <w:pPr>
+        <w:pStyle w:val="Paragraphedeliste"/>
+        <w:numPr>
+          <w:ilvl w:val="0"/>
+          <w:numId w:val="9"/>
+        </w:numPr>
+      </w:pPr>
       <w:r>
-        <w:t xml:space="preserve">ce </w:t>
+        <w:t>Ligne 9 : Ajouter une gestion d’erreur pour le cas où bd.get_comptes() retourne none ou une erreur.</w:t>
       </w:r>
+    </w:p>
+    <w:p>
+      <w:pPr>
+        <w:pStyle w:val="Paragraphedeliste"/>
+        <w:numPr>
+          <w:ilvl w:val="0"/>
+          <w:numId w:val="9"/>
+        </w:numPr>
+      </w:pPr>
       <w:r>
-        <w:t xml:space="preserve">qui facilite </w:t>
+        <w:t>Ligne 9 : Cacher les informations des utilisateurs pour empêcher des fuites de données personnels</w:t>
       </w:r>
+    </w:p>
+    <w:p>
+      <w:pPr>
+        <w:pStyle w:val="Paragraphedeliste"/>
+        <w:numPr>
+          <w:ilvl w:val="0"/>
+          <w:numId w:val="9"/>
+        </w:numPr>
+      </w:pPr>
       <w:r>
-        <w:t>s</w:t>
-      </w:r>
-      <w:r>
-        <w:t xml:space="preserve">a prise en main. Chaque variable </w:t>
-      </w:r>
-      <w:r>
-        <w:t>a</w:t>
-      </w:r>
-      <w:r>
-        <w:t xml:space="preserve"> un nom intuitif et la documentation explique bien le rôle de la fonction. </w:t>
+        <w:t>Fonction : Courte et facile à lire.</w:t>
       </w:r>
     </w:p>
     <w:p/>
     <w:p>
+      <w:pPr>
+        <w:rPr>
+          <w:b/>
+          <w:bCs/>
+        </w:rPr>
+      </w:pPr>
       <w:r>
-        <w:t>ROBUSTESSE :</w:t>
+        <w:rPr>
+          <w:b/>
+          <w:bCs/>
+        </w:rPr>
+        <w:t>PRIORITÉS :</w:t>
       </w:r>
     </w:p>
     <w:p>
+      <w:pPr>
+        <w:pStyle w:val="Paragraphedeliste"/>
+        <w:numPr>
+          <w:ilvl w:val="0"/>
+          <w:numId w:val="10"/>
+        </w:numPr>
+      </w:pPr>
       <w:r>
-        <w:t>Vérifie correctement le rôle de la session. Le cas où la session n’existe pas est gér</w:t>
-      </w:r>
-      <w:r>
-        <w:t>é</w:t>
-      </w:r>
-      <w:r>
-        <w:t xml:space="preserve"> par default=’’.  Ne gère pas le cas où bd.get_comptes() retourne rien ou une exception. </w:t>
-      </w:r>
-    </w:p>
-    <w:p/>
-    <w:p>
-      <w:r>
-        <w:t>LOGIQUE :</w:t>
+        <w:t>[critique] : Ajouter une gestion d’exception (ligne 9)</w:t>
       </w:r>
     </w:p>
     <w:p>
+      <w:pPr>
+        <w:pStyle w:val="Paragraphedeliste"/>
+        <w:numPr>
+          <w:ilvl w:val="0"/>
+          <w:numId w:val="10"/>
+        </w:numPr>
+      </w:pPr>
       <w:r>
-        <w:t>Le code est linéaire avec une logique solide : Vérifie la session =&gt; cherche les comptes =&gt; affiche la page.</w:t>
-      </w:r>
-    </w:p>
-    <w:p/>
-    <w:p>
-      <w:r>
-        <w:t>PERFORMANCE :</w:t>
+        <w:t>[Important] : Encrypter les mails des utilisateurs (ligne9)</w:t>
       </w:r>
     </w:p>
     <w:p>
+      <w:pPr>
+        <w:pStyle w:val="Paragraphedeliste"/>
+        <w:numPr>
+          <w:ilvl w:val="0"/>
+          <w:numId w:val="10"/>
+        </w:numPr>
+      </w:pPr>
       <w:r>
-        <w:t>Peut potentiellement ralentir le programme si la table des comptes devien</w:t>
-      </w:r>
-      <w:r>
-        <w:t>t</w:t>
-      </w:r>
-      <w:r>
-        <w:t xml:space="preserve"> très grande</w:t>
-      </w:r>
-      <w:r>
-        <w:t>.</w:t>
-      </w:r>
-    </w:p>
-    <w:p/>
-    <w:p>
-      <w:r>
-        <w:t>SÉCURITÉ :</w:t>
+        <w:t>[Important] : Ajouter un return (Ligne 7)</w:t>
       </w:r>
     </w:p>
     <w:p>
+      <w:pPr>
+        <w:pStyle w:val="Paragraphedeliste"/>
+        <w:numPr>
+          <w:ilvl w:val="0"/>
+          <w:numId w:val="10"/>
+        </w:numPr>
+      </w:pPr>
       <w:r>
-        <w:lastRenderedPageBreak/>
-        <w:t>Bonne utilisation des abort(401) pour empêcher une connexion non autorisé</w:t>
-      </w:r>
-      <w:r>
-        <w:t>e</w:t>
-      </w:r>
-      <w:r>
-        <w:t>.</w:t>
-      </w:r>
-    </w:p>
-    <w:p/>
-    <w:p>
-      <w:r>
-        <w:t>COHÉRENCE :</w:t>
-      </w:r>
-    </w:p>
-    <w:p>
-      <w:r>
-        <w:t xml:space="preserve">Cette méthode suit le </w:t>
-      </w:r>
-      <w:r>
-        <w:t xml:space="preserve">même schéma de blueprint comme les autres. </w:t>
-      </w:r>
-    </w:p>
-    <w:p/>
-    <w:p>
-      <w:r>
-        <w:t>POINTS POSITIFS :</w:t>
-      </w:r>
-    </w:p>
-    <w:p>
-      <w:r>
-        <w:t>Fonction simple à lire avec logging bien structuré de différent</w:t>
-      </w:r>
-      <w:r>
-        <w:t>s</w:t>
-      </w:r>
-      <w:r>
-        <w:t xml:space="preserve"> niveaux et bonne gestion du rôle de session.</w:t>
-      </w:r>
-    </w:p>
-    <w:p/>
-    <w:p>
-      <w:r>
-        <w:t>AMÉLIORATIONS :</w:t>
-      </w:r>
-    </w:p>
-    <w:p>
-      <w:r>
-        <w:t>Gérer les éventuelles erreurs de bd.get_comptes() et anonymis</w:t>
-      </w:r>
-      <w:r>
-        <w:t>er</w:t>
-      </w:r>
-      <w:r>
-        <w:t xml:space="preserve"> les comptes en gardant que les </w:t>
-      </w:r>
-      <w:r>
-        <w:t>ID</w:t>
-      </w:r>
-      <w:r>
-        <w:t xml:space="preserve"> pour éviter des pertes d’informations personnelles.</w:t>
-      </w:r>
-    </w:p>
-    <w:p/>
-    <w:p>
-      <w:r>
-        <w:t>CONCLUSION :</w:t>
-      </w:r>
-    </w:p>
-    <w:p>
-      <w:r>
-        <w:t xml:space="preserve">Fonction claire et fonctionnelle pour un usage actuel (de bas niveau), mais peut quand même se permettre quelques améliorations au niveau de la robustesse et performance. </w:t>
-      </w:r>
-    </w:p>
-    <w:p>
-      <w:r>
-        <w:t xml:space="preserve"> </w:t>
+        <w:t>[Mineur] : Commenter la méthodes</w:t>
       </w:r>
     </w:p>
     <w:sectPr>
@@ -382,6 +329,184 @@
 <file path=word/numbering.xml><?xml version="1.0" encoding="utf-8"?>
 <w:numbering xmlns:wpc="http://schemas.microsoft.com/office/word/2010/wordprocessingCanvas" xmlns:cx="http://schemas.microsoft.com/office/drawing/2014/chartex" xmlns:cx1="http://schemas.microsoft.com/office/drawing/2015/9/8/chartex" xmlns:cx2="http://schemas.microsoft.com/office/drawing/2015/10/21/chartex" xmlns:cx3="http://schemas.microsoft.com/office/drawing/2016/5/9/chartex" xmlns:cx4="http://schemas.microsoft.com/office/drawing/2016/5/10/chartex" xmlns:cx5="http://schemas.microsoft.com/office/drawing/2016/5/11/chartex" xmlns:cx6="http://schemas.microsoft.com/office/drawing/2016/5/12/chartex" xmlns:cx7="http://schemas.microsoft.com/office/drawing/2016/5/13/chartex" xmlns:cx8="http://schemas.microsoft.com/office/drawing/2016/5/14/chartex" xmlns:mc="http://schemas.openxmlformats.org/markup-compatibility/2006" xmlns:aink="http://schemas.microsoft.com/office/drawing/2016/ink" xmlns:am3d="http://schemas.microsoft.com/office/drawing/2017/model3d" xmlns:o="urn:schemas-microsoft-com:office:office" xmlns:oel="http://schemas.microsoft.com/office/2019/extlst" xmlns:r="http://schemas.openxmlformats.org/officeDocument/2006/relationships" xmlns:m="http://schemas.openxmlformats.org/officeDocument/2006/math" xmlns:v="urn:schemas-microsoft-com:vml" xmlns:wp14="http://schemas.microsoft.com/office/word/2010/wordprocessingDrawing" xmlns:wp="http://schemas.openxmlformats.org/drawingml/2006/wordprocessingDrawing" xmlns:w10="urn:schemas-microsoft-com:office:word" xmlns:w="http://schemas.openxmlformats.org/wordprocessingml/2006/main" xmlns:w14="http://schemas.microsoft.com/office/word/2010/wordml" xmlns:w15="http://schemas.microsoft.com/office/word/2012/wordml" xmlns:w16cex="http://schemas.microsoft.com/office/word/2018/wordml/cex" xmlns:w16cid="http://schemas.microsoft.com/office/word/2016/wordml/cid" xmlns:w16="http://schemas.microsoft.com/office/word/2018/wordml" xmlns:w16du="http://schemas.microsoft.com/office/word/2023/wordml/word16du" xmlns:w16sdtdh="http://schemas.microsoft.com/office/word/2020/wordml/sdtdatahash" xmlns:w16sdtfl="http://schemas.microsoft.com/office/word/2024/wordml/sdtformatlock" xmlns:w16se="http://schemas.microsoft.com/office/word/2015/wordml/symex" xmlns:wpg="http://schemas.microsoft.com/office/word/2010/wordprocessingGroup" xmlns:wpi="http://schemas.microsoft.com/office/word/2010/wordprocessingInk" xmlns:wne="http://schemas.microsoft.com/office/word/2006/wordml" xmlns:wps="http://schemas.microsoft.com/office/word/2010/wordprocessingShape" mc:Ignorable="w14 w15 w16se w16cid w16 w16cex w16sdtdh w16sdtfl w16du wp14">
   <w:abstractNum w:abstractNumId="0" w15:restartNumberingAfterBreak="0">
+    <w:nsid w:val="04B71275"/>
+    <w:multiLevelType w:val="hybridMultilevel"/>
+    <w:tmpl w:val="FBCA20D2"/>
+    <w:lvl w:ilvl="0" w:tplc="0AA4918A">
+      <w:start w:val="1"/>
+      <w:numFmt w:val="decimal"/>
+      <w:lvlText w:val="%1-"/>
+      <w:lvlJc w:val="left"/>
+      <w:pPr>
+        <w:ind w:left="720" w:hanging="360"/>
+      </w:pPr>
+      <w:rPr>
+        <w:rFonts w:hint="default"/>
+      </w:rPr>
+    </w:lvl>
+    <w:lvl w:ilvl="1" w:tplc="0C0C0019" w:tentative="1">
+      <w:start w:val="1"/>
+      <w:numFmt w:val="lowerLetter"/>
+      <w:lvlText w:val="%2."/>
+      <w:lvlJc w:val="left"/>
+      <w:pPr>
+        <w:ind w:left="1440" w:hanging="360"/>
+      </w:pPr>
+    </w:lvl>
+    <w:lvl w:ilvl="2" w:tplc="0C0C001B" w:tentative="1">
+      <w:start w:val="1"/>
+      <w:numFmt w:val="lowerRoman"/>
+      <w:lvlText w:val="%3."/>
+      <w:lvlJc w:val="right"/>
+      <w:pPr>
+        <w:ind w:left="2160" w:hanging="180"/>
+      </w:pPr>
+    </w:lvl>
+    <w:lvl w:ilvl="3" w:tplc="0C0C000F" w:tentative="1">
+      <w:start w:val="1"/>
+      <w:numFmt w:val="decimal"/>
+      <w:lvlText w:val="%4."/>
+      <w:lvlJc w:val="left"/>
+      <w:pPr>
+        <w:ind w:left="2880" w:hanging="360"/>
+      </w:pPr>
+    </w:lvl>
+    <w:lvl w:ilvl="4" w:tplc="0C0C0019" w:tentative="1">
+      <w:start w:val="1"/>
+      <w:numFmt w:val="lowerLetter"/>
+      <w:lvlText w:val="%5."/>
+      <w:lvlJc w:val="left"/>
+      <w:pPr>
+        <w:ind w:left="3600" w:hanging="360"/>
+      </w:pPr>
+    </w:lvl>
+    <w:lvl w:ilvl="5" w:tplc="0C0C001B" w:tentative="1">
+      <w:start w:val="1"/>
+      <w:numFmt w:val="lowerRoman"/>
+      <w:lvlText w:val="%6."/>
+      <w:lvlJc w:val="right"/>
+      <w:pPr>
+        <w:ind w:left="4320" w:hanging="180"/>
+      </w:pPr>
+    </w:lvl>
+    <w:lvl w:ilvl="6" w:tplc="0C0C000F" w:tentative="1">
+      <w:start w:val="1"/>
+      <w:numFmt w:val="decimal"/>
+      <w:lvlText w:val="%7."/>
+      <w:lvlJc w:val="left"/>
+      <w:pPr>
+        <w:ind w:left="5040" w:hanging="360"/>
+      </w:pPr>
+    </w:lvl>
+    <w:lvl w:ilvl="7" w:tplc="0C0C0019" w:tentative="1">
+      <w:start w:val="1"/>
+      <w:numFmt w:val="lowerLetter"/>
+      <w:lvlText w:val="%8."/>
+      <w:lvlJc w:val="left"/>
+      <w:pPr>
+        <w:ind w:left="5760" w:hanging="360"/>
+      </w:pPr>
+    </w:lvl>
+    <w:lvl w:ilvl="8" w:tplc="0C0C001B" w:tentative="1">
+      <w:start w:val="1"/>
+      <w:numFmt w:val="lowerRoman"/>
+      <w:lvlText w:val="%9."/>
+      <w:lvlJc w:val="right"/>
+      <w:pPr>
+        <w:ind w:left="6480" w:hanging="180"/>
+      </w:pPr>
+    </w:lvl>
+  </w:abstractNum>
+  <w:abstractNum w:abstractNumId="1" w15:restartNumberingAfterBreak="0">
+    <w:nsid w:val="12127D7F"/>
+    <w:multiLevelType w:val="hybridMultilevel"/>
+    <w:tmpl w:val="6E0C2AD4"/>
+    <w:lvl w:ilvl="0" w:tplc="0C0C000F">
+      <w:start w:val="1"/>
+      <w:numFmt w:val="decimal"/>
+      <w:lvlText w:val="%1."/>
+      <w:lvlJc w:val="left"/>
+      <w:pPr>
+        <w:ind w:left="720" w:hanging="360"/>
+      </w:pPr>
+      <w:rPr>
+        <w:rFonts w:hint="default"/>
+      </w:rPr>
+    </w:lvl>
+    <w:lvl w:ilvl="1" w:tplc="0C0C0019" w:tentative="1">
+      <w:start w:val="1"/>
+      <w:numFmt w:val="lowerLetter"/>
+      <w:lvlText w:val="%2."/>
+      <w:lvlJc w:val="left"/>
+      <w:pPr>
+        <w:ind w:left="1440" w:hanging="360"/>
+      </w:pPr>
+    </w:lvl>
+    <w:lvl w:ilvl="2" w:tplc="0C0C001B" w:tentative="1">
+      <w:start w:val="1"/>
+      <w:numFmt w:val="lowerRoman"/>
+      <w:lvlText w:val="%3."/>
+      <w:lvlJc w:val="right"/>
+      <w:pPr>
+        <w:ind w:left="2160" w:hanging="180"/>
+      </w:pPr>
+    </w:lvl>
+    <w:lvl w:ilvl="3" w:tplc="0C0C000F" w:tentative="1">
+      <w:start w:val="1"/>
+      <w:numFmt w:val="decimal"/>
+      <w:lvlText w:val="%4."/>
+      <w:lvlJc w:val="left"/>
+      <w:pPr>
+        <w:ind w:left="2880" w:hanging="360"/>
+      </w:pPr>
+    </w:lvl>
+    <w:lvl w:ilvl="4" w:tplc="0C0C0019" w:tentative="1">
+      <w:start w:val="1"/>
+      <w:numFmt w:val="lowerLetter"/>
+      <w:lvlText w:val="%5."/>
+      <w:lvlJc w:val="left"/>
+      <w:pPr>
+        <w:ind w:left="3600" w:hanging="360"/>
+      </w:pPr>
+    </w:lvl>
+    <w:lvl w:ilvl="5" w:tplc="0C0C001B" w:tentative="1">
+      <w:start w:val="1"/>
+      <w:numFmt w:val="lowerRoman"/>
+      <w:lvlText w:val="%6."/>
+      <w:lvlJc w:val="right"/>
+      <w:pPr>
+        <w:ind w:left="4320" w:hanging="180"/>
+      </w:pPr>
+    </w:lvl>
+    <w:lvl w:ilvl="6" w:tplc="0C0C000F" w:tentative="1">
+      <w:start w:val="1"/>
+      <w:numFmt w:val="decimal"/>
+      <w:lvlText w:val="%7."/>
+      <w:lvlJc w:val="left"/>
+      <w:pPr>
+        <w:ind w:left="5040" w:hanging="360"/>
+      </w:pPr>
+    </w:lvl>
+    <w:lvl w:ilvl="7" w:tplc="0C0C0019" w:tentative="1">
+      <w:start w:val="1"/>
+      <w:numFmt w:val="lowerLetter"/>
+      <w:lvlText w:val="%8."/>
+      <w:lvlJc w:val="left"/>
+      <w:pPr>
+        <w:ind w:left="5760" w:hanging="360"/>
+      </w:pPr>
+    </w:lvl>
+    <w:lvl w:ilvl="8" w:tplc="0C0C001B" w:tentative="1">
+      <w:start w:val="1"/>
+      <w:numFmt w:val="lowerRoman"/>
+      <w:lvlText w:val="%9."/>
+      <w:lvlJc w:val="right"/>
+      <w:pPr>
+        <w:ind w:left="6480" w:hanging="180"/>
+      </w:pPr>
+    </w:lvl>
+  </w:abstractNum>
+  <w:abstractNum w:abstractNumId="2" w15:restartNumberingAfterBreak="0">
     <w:nsid w:val="19010120"/>
     <w:multiLevelType w:val="hybridMultilevel"/>
     <w:tmpl w:val="D2CEDC2E"/>
@@ -494,7 +619,7 @@
       </w:rPr>
     </w:lvl>
   </w:abstractNum>
-  <w:abstractNum w:abstractNumId="1" w15:restartNumberingAfterBreak="0">
+  <w:abstractNum w:abstractNumId="3" w15:restartNumberingAfterBreak="0">
     <w:nsid w:val="3FB138D7"/>
     <w:multiLevelType w:val="hybridMultilevel"/>
     <w:tmpl w:val="A0CAF0E4"/>
@@ -607,7 +732,7 @@
       </w:rPr>
     </w:lvl>
   </w:abstractNum>
-  <w:abstractNum w:abstractNumId="2" w15:restartNumberingAfterBreak="0">
+  <w:abstractNum w:abstractNumId="4" w15:restartNumberingAfterBreak="0">
     <w:nsid w:val="41E70828"/>
     <w:multiLevelType w:val="hybridMultilevel"/>
     <w:tmpl w:val="12C0B166"/>
@@ -696,7 +821,7 @@
       </w:pPr>
     </w:lvl>
   </w:abstractNum>
-  <w:abstractNum w:abstractNumId="3" w15:restartNumberingAfterBreak="0">
+  <w:abstractNum w:abstractNumId="5" w15:restartNumberingAfterBreak="0">
     <w:nsid w:val="565658CD"/>
     <w:multiLevelType w:val="hybridMultilevel"/>
     <w:tmpl w:val="6C1ABE60"/>
@@ -785,7 +910,96 @@
       </w:pPr>
     </w:lvl>
   </w:abstractNum>
-  <w:abstractNum w:abstractNumId="4" w15:restartNumberingAfterBreak="0">
+  <w:abstractNum w:abstractNumId="6" w15:restartNumberingAfterBreak="0">
+    <w:nsid w:val="62C73173"/>
+    <w:multiLevelType w:val="hybridMultilevel"/>
+    <w:tmpl w:val="EB0CEECC"/>
+    <w:lvl w:ilvl="0" w:tplc="0C0C000F">
+      <w:start w:val="1"/>
+      <w:numFmt w:val="decimal"/>
+      <w:lvlText w:val="%1."/>
+      <w:lvlJc w:val="left"/>
+      <w:pPr>
+        <w:ind w:left="720" w:hanging="360"/>
+      </w:pPr>
+      <w:rPr>
+        <w:rFonts w:hint="default"/>
+      </w:rPr>
+    </w:lvl>
+    <w:lvl w:ilvl="1" w:tplc="0C0C0019" w:tentative="1">
+      <w:start w:val="1"/>
+      <w:numFmt w:val="lowerLetter"/>
+      <w:lvlText w:val="%2."/>
+      <w:lvlJc w:val="left"/>
+      <w:pPr>
+        <w:ind w:left="1440" w:hanging="360"/>
+      </w:pPr>
+    </w:lvl>
+    <w:lvl w:ilvl="2" w:tplc="0C0C001B" w:tentative="1">
+      <w:start w:val="1"/>
+      <w:numFmt w:val="lowerRoman"/>
+      <w:lvlText w:val="%3."/>
+      <w:lvlJc w:val="right"/>
+      <w:pPr>
+        <w:ind w:left="2160" w:hanging="180"/>
+      </w:pPr>
+    </w:lvl>
+    <w:lvl w:ilvl="3" w:tplc="0C0C000F" w:tentative="1">
+      <w:start w:val="1"/>
+      <w:numFmt w:val="decimal"/>
+      <w:lvlText w:val="%4."/>
+      <w:lvlJc w:val="left"/>
+      <w:pPr>
+        <w:ind w:left="2880" w:hanging="360"/>
+      </w:pPr>
+    </w:lvl>
+    <w:lvl w:ilvl="4" w:tplc="0C0C0019" w:tentative="1">
+      <w:start w:val="1"/>
+      <w:numFmt w:val="lowerLetter"/>
+      <w:lvlText w:val="%5."/>
+      <w:lvlJc w:val="left"/>
+      <w:pPr>
+        <w:ind w:left="3600" w:hanging="360"/>
+      </w:pPr>
+    </w:lvl>
+    <w:lvl w:ilvl="5" w:tplc="0C0C001B" w:tentative="1">
+      <w:start w:val="1"/>
+      <w:numFmt w:val="lowerRoman"/>
+      <w:lvlText w:val="%6."/>
+      <w:lvlJc w:val="right"/>
+      <w:pPr>
+        <w:ind w:left="4320" w:hanging="180"/>
+      </w:pPr>
+    </w:lvl>
+    <w:lvl w:ilvl="6" w:tplc="0C0C000F" w:tentative="1">
+      <w:start w:val="1"/>
+      <w:numFmt w:val="decimal"/>
+      <w:lvlText w:val="%7."/>
+      <w:lvlJc w:val="left"/>
+      <w:pPr>
+        <w:ind w:left="5040" w:hanging="360"/>
+      </w:pPr>
+    </w:lvl>
+    <w:lvl w:ilvl="7" w:tplc="0C0C0019" w:tentative="1">
+      <w:start w:val="1"/>
+      <w:numFmt w:val="lowerLetter"/>
+      <w:lvlText w:val="%8."/>
+      <w:lvlJc w:val="left"/>
+      <w:pPr>
+        <w:ind w:left="5760" w:hanging="360"/>
+      </w:pPr>
+    </w:lvl>
+    <w:lvl w:ilvl="8" w:tplc="0C0C001B" w:tentative="1">
+      <w:start w:val="1"/>
+      <w:numFmt w:val="lowerRoman"/>
+      <w:lvlText w:val="%9."/>
+      <w:lvlJc w:val="right"/>
+      <w:pPr>
+        <w:ind w:left="6480" w:hanging="180"/>
+      </w:pPr>
+    </w:lvl>
+  </w:abstractNum>
+  <w:abstractNum w:abstractNumId="7" w15:restartNumberingAfterBreak="0">
     <w:nsid w:val="66B04DBC"/>
     <w:multiLevelType w:val="hybridMultilevel"/>
     <w:tmpl w:val="C42C6612"/>
@@ -898,7 +1112,7 @@
       </w:rPr>
     </w:lvl>
   </w:abstractNum>
-  <w:abstractNum w:abstractNumId="5" w15:restartNumberingAfterBreak="0">
+  <w:abstractNum w:abstractNumId="8" w15:restartNumberingAfterBreak="0">
     <w:nsid w:val="6C2A5ED3"/>
     <w:multiLevelType w:val="hybridMultilevel"/>
     <w:tmpl w:val="2FF05A22"/>
@@ -1011,7 +1225,7 @@
       </w:rPr>
     </w:lvl>
   </w:abstractNum>
-  <w:abstractNum w:abstractNumId="6" w15:restartNumberingAfterBreak="0">
+  <w:abstractNum w:abstractNumId="9" w15:restartNumberingAfterBreak="0">
     <w:nsid w:val="72660BD9"/>
     <w:multiLevelType w:val="hybridMultilevel"/>
     <w:tmpl w:val="4AC4B7AE"/>
@@ -1101,25 +1315,34 @@
     </w:lvl>
   </w:abstractNum>
   <w:num w:numId="1" w16cid:durableId="1868059136">
+    <w:abstractNumId w:val="5"/>
+  </w:num>
+  <w:num w:numId="2" w16cid:durableId="1846363558">
     <w:abstractNumId w:val="3"/>
   </w:num>
-  <w:num w:numId="2" w16cid:durableId="1846363558">
+  <w:num w:numId="3" w16cid:durableId="672612330">
+    <w:abstractNumId w:val="4"/>
+  </w:num>
+  <w:num w:numId="4" w16cid:durableId="820998236">
+    <w:abstractNumId w:val="9"/>
+  </w:num>
+  <w:num w:numId="5" w16cid:durableId="57361866">
+    <w:abstractNumId w:val="2"/>
+  </w:num>
+  <w:num w:numId="6" w16cid:durableId="1693267807">
+    <w:abstractNumId w:val="8"/>
+  </w:num>
+  <w:num w:numId="7" w16cid:durableId="1661692503">
+    <w:abstractNumId w:val="7"/>
+  </w:num>
+  <w:num w:numId="8" w16cid:durableId="1712419023">
+    <w:abstractNumId w:val="0"/>
+  </w:num>
+  <w:num w:numId="9" w16cid:durableId="1336154711">
     <w:abstractNumId w:val="1"/>
   </w:num>
-  <w:num w:numId="3" w16cid:durableId="672612330">
-    <w:abstractNumId w:val="2"/>
-  </w:num>
-  <w:num w:numId="4" w16cid:durableId="820998236">
+  <w:num w:numId="10" w16cid:durableId="490633577">
     <w:abstractNumId w:val="6"/>
-  </w:num>
-  <w:num w:numId="5" w16cid:durableId="57361866">
-    <w:abstractNumId w:val="0"/>
-  </w:num>
-  <w:num w:numId="6" w16cid:durableId="1693267807">
-    <w:abstractNumId w:val="5"/>
-  </w:num>
-  <w:num w:numId="7" w16cid:durableId="1661692503">
-    <w:abstractNumId w:val="4"/>
   </w:num>
 </w:numbering>
 </file>
@@ -1727,6 +1950,7 @@
   <w:style w:type="character" w:default="1" w:styleId="Policepardfaut">
     <w:name w:val="Default Paragraph Font"/>
     <w:uiPriority w:val="1"/>
+    <w:semiHidden/>
     <w:unhideWhenUsed/>
   </w:style>
   <w:style w:type="table" w:default="1" w:styleId="TableauNormal">

</xml_diff>